<commit_message>
corrections to Data Analysis 2
</commit_message>
<xml_diff>
--- a/data_topics/data_analysis_2/data_analysis_2.docx
+++ b/data_topics/data_analysis_2/data_analysis_2.docx
@@ -29,7 +29,7 @@
         <w:pStyle w:val="Date"/>
       </w:pPr>
       <w:r>
-        <w:t xml:space="preserve">2024-09-18</w:t>
+        <w:t xml:space="preserve">2024-09-22</w:t>
       </w:r>
     </w:p>
     <w:p>
@@ -1014,7 +1014,7 @@
         <w:rPr>
           <w:rStyle w:val="VerbatimChar"/>
         </w:rPr>
-        <w:t xml:space="preserve">Rows: 305545 Columns: 68</w:t>
+        <w:t xml:space="preserve">Rows: 306340 Columns: 68</w:t>
       </w:r>
       <w:r>
         <w:br/>
@@ -2401,7 +2401,7 @@
     </w:p>
     <w:bookmarkEnd w:id="33"/>
     <w:bookmarkEnd w:id="34"/>
-    <w:bookmarkStart w:id="56" w:name="statistical-tests"/>
+    <w:bookmarkStart w:id="57" w:name="statistical-tests"/>
     <w:p>
       <w:pPr>
         <w:pStyle w:val="Heading1"/>
@@ -3311,7 +3311,7 @@
       </w:r>
     </w:p>
     <w:bookmarkEnd w:id="40"/>
-    <w:bookmarkStart w:id="44" w:name="python-t-test"/>
+    <w:bookmarkStart w:id="45" w:name="python-t-test"/>
     <w:p>
       <w:pPr>
         <w:pStyle w:val="Heading2"/>
@@ -3451,6 +3451,25 @@
     </w:p>
     <w:p>
       <w:pPr>
+        <w:pStyle w:val="BodyText"/>
+      </w:pPr>
+      <w:r>
+        <w:t xml:space="preserve">Also note that it is also possible to invoke R from a Python environment using</w:t>
+      </w:r>
+      <w:r>
+        <w:t xml:space="preserve"> </w:t>
+      </w:r>
+      <w:hyperlink r:id="rId44">
+        <w:r>
+          <w:rPr>
+            <w:rStyle w:val="Hyperlink"/>
+          </w:rPr>
+          <w:t xml:space="preserve">rpy2</w:t>
+        </w:r>
+      </w:hyperlink>
+    </w:p>
+    <w:p>
+      <w:pPr>
         <w:pStyle w:val="SourceCode"/>
       </w:pPr>
       <w:r>
@@ -3953,8 +3972,8 @@
         <w:t xml:space="preserve">Reject the null hypothesis; there is a significant difference between the sample mean and the hypothesized population mean.</w:t>
       </w:r>
     </w:p>
-    <w:bookmarkEnd w:id="44"/>
-    <w:bookmarkStart w:id="48" w:name="chi-squared-test-in-r-and-python"/>
+    <w:bookmarkEnd w:id="45"/>
+    <w:bookmarkStart w:id="49" w:name="chi-squared-test-in-r-and-python"/>
     <w:p>
       <w:pPr>
         <w:pStyle w:val="Heading2"/>
@@ -3991,7 +4010,7 @@
       <w:r>
         <w:t xml:space="preserve"> </w:t>
       </w:r>
-      <w:hyperlink r:id="rId45">
+      <w:hyperlink r:id="rId46">
         <w:r>
           <w:rPr>
             <w:rStyle w:val="Hyperlink"/>
@@ -4008,7 +4027,7 @@
       <w:r>
         <w:t xml:space="preserve"> </w:t>
       </w:r>
-      <w:hyperlink r:id="rId46">
+      <w:hyperlink r:id="rId47">
         <w:r>
           <w:rPr>
             <w:rStyle w:val="Hyperlink"/>
@@ -4033,7 +4052,7 @@
       <w:r>
         <w:t xml:space="preserve"> </w:t>
       </w:r>
-      <w:hyperlink r:id="rId47">
+      <w:hyperlink r:id="rId48">
         <w:r>
           <w:rPr>
             <w:rStyle w:val="Hyperlink"/>
@@ -4261,8 +4280,8 @@
         <w:t xml:space="preserve">statistically significant, probably due to the small size of the matrix.</w:t>
       </w:r>
     </w:p>
-    <w:bookmarkEnd w:id="48"/>
-    <w:bookmarkStart w:id="53" w:name="X2594c80556864044e29d234775608a0b3fb2fe6"/>
+    <w:bookmarkEnd w:id="49"/>
+    <w:bookmarkStart w:id="54" w:name="X2594c80556864044e29d234775608a0b3fb2fe6"/>
     <w:p>
       <w:pPr>
         <w:pStyle w:val="Heading2"/>
@@ -4287,7 +4306,7 @@
         </w:numPr>
         <w:pStyle w:val="Compact"/>
       </w:pPr>
-      <w:hyperlink r:id="rId49">
+      <w:hyperlink r:id="rId50">
         <w:r>
           <w:rPr>
             <w:rStyle w:val="Hyperlink"/>
@@ -4304,7 +4323,7 @@
         </w:numPr>
         <w:pStyle w:val="Compact"/>
       </w:pPr>
-      <w:hyperlink r:id="rId50">
+      <w:hyperlink r:id="rId51">
         <w:r>
           <w:rPr>
             <w:rStyle w:val="Hyperlink"/>
@@ -4327,7 +4346,7 @@
       <w:r>
         <w:t xml:space="preserve"> </w:t>
       </w:r>
-      <w:hyperlink r:id="rId51">
+      <w:hyperlink r:id="rId52">
         <w:r>
           <w:rPr>
             <w:rStyle w:val="Hyperlink"/>
@@ -4344,7 +4363,7 @@
       <w:r>
         <w:t xml:space="preserve"> </w:t>
       </w:r>
-      <w:hyperlink r:id="rId52">
+      <w:hyperlink r:id="rId53">
         <w:r>
           <w:rPr>
             <w:rStyle w:val="Hyperlink"/>
@@ -4369,8 +4388,8 @@
         <w:t xml:space="preserve">Rutgers-restricted</w:t>
       </w:r>
     </w:p>
-    <w:bookmarkEnd w:id="53"/>
-    <w:bookmarkStart w:id="55" w:name="distributions"/>
+    <w:bookmarkEnd w:id="54"/>
+    <w:bookmarkStart w:id="56" w:name="distributions"/>
     <w:p>
       <w:pPr>
         <w:pStyle w:val="Heading2"/>
@@ -4702,7 +4721,7 @@
         <w:rPr>
           <w:rStyle w:val="VerbatimChar"/>
         </w:rPr>
-        <w:t xml:space="preserve">[1] -0.1332281</w:t>
+        <w:t xml:space="preserve">[1] 0.3081094</w:t>
       </w:r>
     </w:p>
     <w:p>
@@ -4790,7 +4809,7 @@
         <w:rPr>
           <w:rStyle w:val="VerbatimChar"/>
         </w:rPr>
-        <w:t xml:space="preserve">[1]  81.65236 109.93900 105.09490  86.87697 109.14355</w:t>
+        <w:t xml:space="preserve">[1] 111.01450 108.80048  90.11610  90.92206  94.90075</w:t>
       </w:r>
     </w:p>
     <w:p>
@@ -4834,7 +4853,7 @@
       <w:r>
         <w:t xml:space="preserve"> </w:t>
       </w:r>
-      <w:hyperlink r:id="rId54">
+      <w:hyperlink r:id="rId55">
         <w:r>
           <w:rPr>
             <w:rStyle w:val="Hyperlink"/>
@@ -4849,9 +4868,9 @@
         <w:t xml:space="preserve">page.</w:t>
       </w:r>
     </w:p>
-    <w:bookmarkEnd w:id="55"/>
     <w:bookmarkEnd w:id="56"/>
-    <w:bookmarkStart w:id="57" w:name="correlation"/>
+    <w:bookmarkEnd w:id="57"/>
+    <w:bookmarkStart w:id="58" w:name="correlation"/>
     <w:p>
       <w:pPr>
         <w:pStyle w:val="Heading1"/>
@@ -5231,8 +5250,8 @@
         <w:t xml:space="preserve">-0.5795293 </w:t>
       </w:r>
     </w:p>
-    <w:bookmarkEnd w:id="57"/>
-    <w:bookmarkStart w:id="83" w:name="regression"/>
+    <w:bookmarkEnd w:id="58"/>
+    <w:bookmarkStart w:id="84" w:name="regression"/>
     <w:p>
       <w:pPr>
         <w:pStyle w:val="Heading1"/>
@@ -5291,7 +5310,7 @@
         <w:t xml:space="preserve">variables (also called independent or predictor variables). Proper implementation of regression requires careful attention to the data and examination of the model fit, variable selection, and more. The quick and dirty approach below is simply designed to show R syntax in action.</w:t>
       </w:r>
     </w:p>
-    <w:bookmarkStart w:id="58" w:name="linear-regression"/>
+    <w:bookmarkStart w:id="59" w:name="linear-regression"/>
     <w:p>
       <w:pPr>
         <w:pStyle w:val="Heading2"/>
@@ -6450,8 +6469,8 @@
         <w:t xml:space="preserve">F-statistic: 13.23 on 1 and 11 DF,  p-value: 0.003911</w:t>
       </w:r>
     </w:p>
-    <w:bookmarkEnd w:id="58"/>
-    <w:bookmarkStart w:id="59" w:name="multiple-regression"/>
+    <w:bookmarkEnd w:id="59"/>
+    <w:bookmarkStart w:id="60" w:name="multiple-regression"/>
     <w:p>
       <w:pPr>
         <w:pStyle w:val="Heading2"/>
@@ -6776,8 +6795,8 @@
         <w:t xml:space="preserve">F-statistic: 3.305 on 2 and 9 DF,  p-value: 0.08392</w:t>
       </w:r>
     </w:p>
-    <w:bookmarkEnd w:id="59"/>
-    <w:bookmarkStart w:id="60" w:name="stored-regression-objects"/>
+    <w:bookmarkEnd w:id="60"/>
+    <w:bookmarkStart w:id="61" w:name="stored-regression-objects"/>
     <w:p>
       <w:pPr>
         <w:pStyle w:val="Heading2"/>
@@ -7207,8 +7226,8 @@
         <w:t xml:space="preserve">Signif. codes:  0 '***' 0.001 '**' 0.01 '*' 0.05 '.' 0.1 ' ' 1</w:t>
       </w:r>
     </w:p>
-    <w:bookmarkEnd w:id="60"/>
-    <w:bookmarkStart w:id="75" w:name="regression-diagnostics"/>
+    <w:bookmarkEnd w:id="61"/>
+    <w:bookmarkStart w:id="76" w:name="regression-diagnostics"/>
     <w:p>
       <w:pPr>
         <w:pStyle w:val="Heading2"/>
@@ -7245,7 +7264,7 @@
       <w:r>
         <w:t xml:space="preserve"> </w:t>
       </w:r>
-      <w:hyperlink r:id="rId61">
+      <w:hyperlink r:id="rId62">
         <w:r>
           <w:rPr>
             <w:rStyle w:val="Hyperlink"/>
@@ -7262,7 +7281,7 @@
       <w:r>
         <w:t xml:space="preserve"> </w:t>
       </w:r>
-      <w:hyperlink r:id="rId62">
+      <w:hyperlink r:id="rId63">
         <w:r>
           <w:rPr>
             <w:rStyle w:val="Hyperlink"/>
@@ -7378,7 +7397,7 @@
         <w:pStyle w:val="BodyText"/>
       </w:pPr>
       <w:r>
-        <w:t xml:space="preserve">Note the interpretation of these two tests is different. A</w:t>
+        <w:t xml:space="preserve">A</w:t>
       </w:r>
       <w:r>
         <w:t xml:space="preserve"> </w:t>
@@ -7389,7 +7408,7 @@
         </m:r>
       </m:oMath>
       <w:r>
-        <w:t xml:space="preserve">&lt;.05 for Shapiro implies</w:t>
+        <w:t xml:space="preserve">&lt;.05 in both the Shapiro-Wilk and Kolmogorov-Smirnov test implies</w:t>
       </w:r>
       <w:r>
         <w:t xml:space="preserve"> </w:t>
@@ -7405,34 +7424,7 @@
         <w:t xml:space="preserve"> </w:t>
       </w:r>
       <w:r>
-        <w:t xml:space="preserve">of normality. A</w:t>
-      </w:r>
-      <w:r>
-        <w:t xml:space="preserve"> </w:t>
-      </w:r>
-      <m:oMath>
-        <m:r>
-          <m:t>p</m:t>
-        </m:r>
-      </m:oMath>
-      <w:r>
-        <w:t xml:space="preserve">&lt;.05 for K-S is</w:t>
-      </w:r>
-      <w:r>
-        <w:t xml:space="preserve"> </w:t>
-      </w:r>
-      <w:r>
-        <w:rPr>
-          <w:iCs/>
-          <w:i/>
-        </w:rPr>
-        <w:t xml:space="preserve">acceptance</w:t>
-      </w:r>
-      <w:r>
-        <w:t xml:space="preserve"> </w:t>
-      </w:r>
-      <w:r>
-        <w:t xml:space="preserve">of normality.</w:t>
+        <w:t xml:space="preserve">of normality. But note in the example below that we must be careful to standardize the residuals so that the test is applied correctly.</w:t>
       </w:r>
     </w:p>
     <w:p>
@@ -7765,18 +7757,18 @@
           <wp:inline>
             <wp:extent cx="4620126" cy="3696101"/>
             <wp:effectExtent b="0" l="0" r="0" t="0"/>
-            <wp:docPr descr="" title="" id="64" name="Picture"/>
+            <wp:docPr descr="" title="" id="65" name="Picture"/>
             <a:graphic>
               <a:graphicData uri="http://schemas.openxmlformats.org/drawingml/2006/picture">
                 <pic:pic>
                   <pic:nvPicPr>
-                    <pic:cNvPr descr="data_analysis_2_files/figure-docx/diagnostic%20plots-1.png" id="65" name="Picture"/>
+                    <pic:cNvPr descr="data_analysis_2_files/figure-docx/diagnostic%20plots-1.png" id="66" name="Picture"/>
                     <pic:cNvPicPr>
                       <a:picLocks noChangeArrowheads="1" noChangeAspect="1"/>
                     </pic:cNvPicPr>
                   </pic:nvPicPr>
                   <pic:blipFill>
-                    <a:blip r:embed="rId63"/>
+                    <a:blip r:embed="rId64"/>
                     <a:stretch>
                       <a:fillRect/>
                     </a:stretch>
@@ -7812,18 +7804,18 @@
           <wp:inline>
             <wp:extent cx="4620126" cy="3696101"/>
             <wp:effectExtent b="0" l="0" r="0" t="0"/>
-            <wp:docPr descr="" title="" id="67" name="Picture"/>
+            <wp:docPr descr="" title="" id="68" name="Picture"/>
             <a:graphic>
               <a:graphicData uri="http://schemas.openxmlformats.org/drawingml/2006/picture">
                 <pic:pic>
                   <pic:nvPicPr>
-                    <pic:cNvPr descr="data_analysis_2_files/figure-docx/diagnostic%20plots-2.png" id="68" name="Picture"/>
+                    <pic:cNvPr descr="data_analysis_2_files/figure-docx/diagnostic%20plots-2.png" id="69" name="Picture"/>
                     <pic:cNvPicPr>
                       <a:picLocks noChangeArrowheads="1" noChangeAspect="1"/>
                     </pic:cNvPicPr>
                   </pic:nvPicPr>
                   <pic:blipFill>
-                    <a:blip r:embed="rId66"/>
+                    <a:blip r:embed="rId67"/>
                     <a:stretch>
                       <a:fillRect/>
                     </a:stretch>
@@ -7859,18 +7851,18 @@
           <wp:inline>
             <wp:extent cx="4620126" cy="3696101"/>
             <wp:effectExtent b="0" l="0" r="0" t="0"/>
-            <wp:docPr descr="" title="" id="70" name="Picture"/>
+            <wp:docPr descr="" title="" id="71" name="Picture"/>
             <a:graphic>
               <a:graphicData uri="http://schemas.openxmlformats.org/drawingml/2006/picture">
                 <pic:pic>
                   <pic:nvPicPr>
-                    <pic:cNvPr descr="data_analysis_2_files/figure-docx/diagnostic%20plots-3.png" id="71" name="Picture"/>
+                    <pic:cNvPr descr="data_analysis_2_files/figure-docx/diagnostic%20plots-3.png" id="72" name="Picture"/>
                     <pic:cNvPicPr>
                       <a:picLocks noChangeArrowheads="1" noChangeAspect="1"/>
                     </pic:cNvPicPr>
                   </pic:nvPicPr>
                   <pic:blipFill>
-                    <a:blip r:embed="rId69"/>
+                    <a:blip r:embed="rId70"/>
                     <a:stretch>
                       <a:fillRect/>
                     </a:stretch>
@@ -7906,18 +7898,18 @@
           <wp:inline>
             <wp:extent cx="4620126" cy="3696101"/>
             <wp:effectExtent b="0" l="0" r="0" t="0"/>
-            <wp:docPr descr="" title="" id="73" name="Picture"/>
+            <wp:docPr descr="" title="" id="74" name="Picture"/>
             <a:graphic>
               <a:graphicData uri="http://schemas.openxmlformats.org/drawingml/2006/picture">
                 <pic:pic>
                   <pic:nvPicPr>
-                    <pic:cNvPr descr="data_analysis_2_files/figure-docx/diagnostic%20plots-4.png" id="74" name="Picture"/>
+                    <pic:cNvPr descr="data_analysis_2_files/figure-docx/diagnostic%20plots-4.png" id="75" name="Picture"/>
                     <pic:cNvPicPr>
                       <a:picLocks noChangeArrowheads="1" noChangeAspect="1"/>
                     </pic:cNvPicPr>
                   </pic:nvPicPr>
                   <pic:blipFill>
-                    <a:blip r:embed="rId72"/>
+                    <a:blip r:embed="rId73"/>
                     <a:stretch>
                       <a:fillRect/>
                     </a:stretch>
@@ -7944,8 +7936,8 @@
         </w:drawing>
       </w:r>
     </w:p>
-    <w:bookmarkEnd w:id="75"/>
-    <w:bookmarkStart w:id="77" w:name="glm-and-logistic-regression"/>
+    <w:bookmarkEnd w:id="76"/>
+    <w:bookmarkStart w:id="78" w:name="glm-and-logistic-regression"/>
     <w:p>
       <w:pPr>
         <w:pStyle w:val="Heading2"/>
@@ -7980,7 +7972,7 @@
       <w:r>
         <w:t xml:space="preserve"> </w:t>
       </w:r>
-      <w:hyperlink r:id="rId76">
+      <w:hyperlink r:id="rId77">
         <w:r>
           <w:rPr>
             <w:rStyle w:val="Hyperlink"/>
@@ -8429,8 +8421,8 @@
         <w:t xml:space="preserve">We won’t delve further into the interpretation of logistic regression or other regression alternatives here, but just know that nearly anything is possible with R!</w:t>
       </w:r>
     </w:p>
-    <w:bookmarkEnd w:id="77"/>
-    <w:bookmarkStart w:id="82" w:name="python-regression"/>
+    <w:bookmarkEnd w:id="78"/>
+    <w:bookmarkStart w:id="83" w:name="python-regression"/>
     <w:p>
       <w:pPr>
         <w:pStyle w:val="Heading2"/>
@@ -8449,7 +8441,7 @@
       <w:r>
         <w:t xml:space="preserve"> </w:t>
       </w:r>
-      <w:hyperlink r:id="rId78">
+      <w:hyperlink r:id="rId79">
         <w:r>
           <w:rPr>
             <w:rStyle w:val="Hyperlink"/>
@@ -8474,7 +8466,7 @@
       <w:r>
         <w:t xml:space="preserve"> </w:t>
       </w:r>
-      <w:hyperlink r:id="rId79">
+      <w:hyperlink r:id="rId80">
         <w:r>
           <w:rPr>
             <w:rStyle w:val="Hyperlink"/>
@@ -8493,7 +8485,7 @@
       <w:r>
         <w:t xml:space="preserve"> </w:t>
       </w:r>
-      <w:hyperlink r:id="rId80">
+      <w:hyperlink r:id="rId81">
         <w:r>
           <w:rPr>
             <w:rStyle w:val="Hyperlink"/>
@@ -8510,7 +8502,7 @@
       <w:r>
         <w:t xml:space="preserve"> </w:t>
       </w:r>
-      <w:hyperlink r:id="rId81">
+      <w:hyperlink r:id="rId82">
         <w:r>
           <w:rPr>
             <w:rStyle w:val="Hyperlink"/>
@@ -9007,9 +8999,9 @@
         <w:t xml:space="preserve">R-squared: 0.33554087609678596</w:t>
       </w:r>
     </w:p>
-    <w:bookmarkEnd w:id="82"/>
     <w:bookmarkEnd w:id="83"/>
-    <w:bookmarkStart w:id="99" w:name="bootstrap"/>
+    <w:bookmarkEnd w:id="84"/>
+    <w:bookmarkStart w:id="100" w:name="bootstrap"/>
     <w:p>
       <w:pPr>
         <w:pStyle w:val="Heading1"/>
@@ -9028,7 +9020,7 @@
       <w:r>
         <w:t xml:space="preserve"> </w:t>
       </w:r>
-      <w:hyperlink r:id="rId84">
+      <w:hyperlink r:id="rId85">
         <w:r>
           <w:rPr>
             <w:rStyle w:val="Hyperlink"/>
@@ -9066,7 +9058,7 @@
       <w:r>
         <w:t xml:space="preserve"> </w:t>
       </w:r>
-      <w:hyperlink r:id="rId85">
+      <w:hyperlink r:id="rId86">
         <w:r>
           <w:rPr>
             <w:rStyle w:val="Hyperlink"/>
@@ -9083,7 +9075,7 @@
       <w:r>
         <w:t xml:space="preserve"> </w:t>
       </w:r>
-      <w:hyperlink r:id="rId86">
+      <w:hyperlink r:id="rId87">
         <w:r>
           <w:rPr>
             <w:rStyle w:val="Hyperlink"/>
@@ -9192,7 +9184,7 @@
       <w:r>
         <w:t xml:space="preserve"> </w:t>
       </w:r>
-      <w:hyperlink r:id="rId87">
+      <w:hyperlink r:id="rId88">
         <w:r>
           <w:rPr>
             <w:rStyle w:val="Hyperlink"/>
@@ -9824,18 +9816,18 @@
           <wp:inline>
             <wp:extent cx="4620126" cy="3696101"/>
             <wp:effectExtent b="0" l="0" r="0" t="0"/>
-            <wp:docPr descr="" title="" id="89" name="Picture"/>
+            <wp:docPr descr="" title="" id="90" name="Picture"/>
             <a:graphic>
               <a:graphicData uri="http://schemas.openxmlformats.org/drawingml/2006/picture">
                 <pic:pic>
                   <pic:nvPicPr>
-                    <pic:cNvPr descr="data_analysis_2_files/figure-docx/bootstrap%20replicates-1.png" id="90" name="Picture"/>
+                    <pic:cNvPr descr="data_analysis_2_files/figure-docx/bootstrap%20replicates-1.png" id="91" name="Picture"/>
                     <pic:cNvPicPr>
                       <a:picLocks noChangeArrowheads="1" noChangeAspect="1"/>
                     </pic:cNvPicPr>
                   </pic:nvPicPr>
                   <pic:blipFill>
-                    <a:blip r:embed="rId88"/>
+                    <a:blip r:embed="rId89"/>
                     <a:stretch>
                       <a:fillRect/>
                     </a:stretch>
@@ -9972,18 +9964,18 @@
           <wp:inline>
             <wp:extent cx="4620126" cy="3696101"/>
             <wp:effectExtent b="0" l="0" r="0" t="0"/>
-            <wp:docPr descr="" title="" id="92" name="Picture"/>
+            <wp:docPr descr="" title="" id="93" name="Picture"/>
             <a:graphic>
               <a:graphicData uri="http://schemas.openxmlformats.org/drawingml/2006/picture">
                 <pic:pic>
                   <pic:nvPicPr>
-                    <pic:cNvPr descr="data_analysis_2_files/figure-docx/bootstrap%20replicates-2.png" id="93" name="Picture"/>
+                    <pic:cNvPr descr="data_analysis_2_files/figure-docx/bootstrap%20replicates-2.png" id="94" name="Picture"/>
                     <pic:cNvPicPr>
                       <a:picLocks noChangeArrowheads="1" noChangeAspect="1"/>
                     </pic:cNvPicPr>
                   </pic:nvPicPr>
                   <pic:blipFill>
-                    <a:blip r:embed="rId91"/>
+                    <a:blip r:embed="rId92"/>
                     <a:stretch>
                       <a:fillRect/>
                     </a:stretch>
@@ -10173,7 +10165,7 @@
         <w:rPr>
           <w:rStyle w:val="VerbatimChar"/>
         </w:rPr>
-        <w:t xml:space="preserve">1    0.161    0.748</w:t>
+        <w:t xml:space="preserve">1    0.159    0.750</w:t>
       </w:r>
     </w:p>
     <w:p>
@@ -10209,7 +10201,7 @@
         <w:t xml:space="preserve">”</w:t>
       </w:r>
     </w:p>
-    <w:bookmarkStart w:id="94" w:name="t-test-via-simulation"/>
+    <w:bookmarkStart w:id="95" w:name="t-test-via-simulation"/>
     <w:p>
       <w:pPr>
         <w:pStyle w:val="Heading2"/>
@@ -10455,7 +10447,7 @@
         <w:rPr>
           <w:rStyle w:val="VerbatimChar"/>
         </w:rPr>
-        <w:t xml:space="preserve">  9.154483 31.693326</w:t>
+        <w:t xml:space="preserve">  8.635862 30.486757</w:t>
       </w:r>
       <w:r>
         <w:br/>
@@ -10485,8 +10477,8 @@
         <w:t xml:space="preserve"> 16.22617 </w:t>
       </w:r>
     </w:p>
-    <w:bookmarkEnd w:id="94"/>
-    <w:bookmarkStart w:id="95" w:name="X0a7fd2289b70914eb90e959edbe3f8ae5981d5a"/>
+    <w:bookmarkEnd w:id="95"/>
+    <w:bookmarkStart w:id="96" w:name="X0a7fd2289b70914eb90e959edbe3f8ae5981d5a"/>
     <w:p>
       <w:pPr>
         <w:pStyle w:val="Heading2"/>
@@ -11058,11 +11050,11 @@
         <w:rPr>
           <w:rStyle w:val="VerbatimChar"/>
         </w:rPr>
-        <w:t xml:space="preserve">1     0.239         6.48</w:t>
-      </w:r>
-    </w:p>
-    <w:bookmarkEnd w:id="95"/>
-    <w:bookmarkStart w:id="98" w:name="python-bookstrap"/>
+        <w:t xml:space="preserve">1    0.0105         6.10</w:t>
+      </w:r>
+    </w:p>
+    <w:bookmarkEnd w:id="96"/>
+    <w:bookmarkStart w:id="99" w:name="python-bookstrap"/>
     <w:p>
       <w:pPr>
         <w:pStyle w:val="Heading2"/>
@@ -11081,7 +11073,7 @@
       <w:r>
         <w:t xml:space="preserve"> </w:t>
       </w:r>
-      <w:hyperlink r:id="rId96">
+      <w:hyperlink r:id="rId97">
         <w:r>
           <w:rPr>
             <w:rStyle w:val="Hyperlink"/>
@@ -11350,7 +11342,7 @@
       <w:r>
         <w:t xml:space="preserve"> </w:t>
       </w:r>
-      <w:hyperlink r:id="rId97">
+      <w:hyperlink r:id="rId98">
         <w:r>
           <w:rPr>
             <w:rStyle w:val="Hyperlink"/>
@@ -11387,8 +11379,8 @@
         <w:t xml:space="preserve">(and Python!)</w:t>
       </w:r>
     </w:p>
-    <w:bookmarkEnd w:id="98"/>
     <w:bookmarkEnd w:id="99"/>
+    <w:bookmarkEnd w:id="100"/>
     <w:sectPr/>
   </w:body>
 </w:document>

</xml_diff>